<commit_message>
MAPPING JAVA TO DB (ROW MAPPING)
</commit_message>
<xml_diff>
--- a/SpringDataJDBC/SpringDataJDBC/screenshots.docx
+++ b/SpringDataJDBC/SpringDataJDBC/screenshots.docx
@@ -4,6 +4,9 @@
   <w:body>
     <w:p>
       <w:r>
+        <w:rPr>
+          <w:noProof/>
+        </w:rPr>
         <w:drawing>
           <wp:inline distT="0" distB="0" distL="0" distR="0" wp14:anchorId="278D2DE1" wp14:editId="6E25DB97">
             <wp:extent cx="5372850" cy="1819529"/>
@@ -44,6 +47,9 @@
     <w:p/>
     <w:p>
       <w:r>
+        <w:rPr>
+          <w:noProof/>
+        </w:rPr>
         <w:drawing>
           <wp:inline distT="0" distB="0" distL="0" distR="0" wp14:anchorId="0490C40C" wp14:editId="40BDA7EC">
             <wp:extent cx="4153480" cy="3515216"/>
@@ -84,6 +90,9 @@
     <w:p/>
     <w:p>
       <w:r>
+        <w:rPr>
+          <w:noProof/>
+        </w:rPr>
         <w:lastRenderedPageBreak/>
         <w:drawing>
           <wp:inline distT="0" distB="0" distL="0" distR="0" wp14:anchorId="503D4F50" wp14:editId="5B189CEF">
@@ -110,6 +119,43 @@
                     <a:xfrm>
                       <a:off x="0" y="0"/>
                       <a:ext cx="5515745" cy="3734321"/>
+                    </a:xfrm>
+                    <a:prstGeom prst="rect">
+                      <a:avLst/>
+                    </a:prstGeom>
+                  </pic:spPr>
+                </pic:pic>
+              </a:graphicData>
+            </a:graphic>
+          </wp:inline>
+        </w:drawing>
+      </w:r>
+      <w:r>
+        <w:drawing>
+          <wp:inline distT="0" distB="0" distL="0" distR="0" wp14:anchorId="20AAAFEE" wp14:editId="4F2BF488">
+            <wp:extent cx="4753638" cy="3962953"/>
+            <wp:effectExtent l="0" t="0" r="8890" b="0"/>
+            <wp:docPr id="782556478" name="Picture 1"/>
+            <wp:cNvGraphicFramePr>
+              <a:graphicFrameLocks xmlns:a="http://schemas.openxmlformats.org/drawingml/2006/main" noChangeAspect="1"/>
+            </wp:cNvGraphicFramePr>
+            <a:graphic xmlns:a="http://schemas.openxmlformats.org/drawingml/2006/main">
+              <a:graphicData uri="http://schemas.openxmlformats.org/drawingml/2006/picture">
+                <pic:pic xmlns:pic="http://schemas.openxmlformats.org/drawingml/2006/picture">
+                  <pic:nvPicPr>
+                    <pic:cNvPr id="782556478" name=""/>
+                    <pic:cNvPicPr/>
+                  </pic:nvPicPr>
+                  <pic:blipFill>
+                    <a:blip r:embed="rId7"/>
+                    <a:stretch>
+                      <a:fillRect/>
+                    </a:stretch>
+                  </pic:blipFill>
+                  <pic:spPr>
+                    <a:xfrm>
+                      <a:off x="0" y="0"/>
+                      <a:ext cx="4753638" cy="3962953"/>
                     </a:xfrm>
                     <a:prstGeom prst="rect">
                       <a:avLst/>

</xml_diff>